<commit_message>
thêm dfd tìm kiếm nhân viên
</commit_message>
<xml_diff>
--- a/DFD/DFDtongquat_qlnhanvien.docx
+++ b/DFD/DFDtongquat_qlnhanvien.docx
@@ -1654,19 +1654,431 @@
         </w:rPr>
         <w:t>B4: Đóng CSDL</w:t>
       </w:r>
+    </w:p>
+    <w:p>
+      <w:pPr>
+        <w:spacing w:line="240" w:lineRule="auto"/>
+        <w:rPr>
+          <w:rFonts w:hint="default"/>
+          <w:sz w:val="28"/>
+          <w:szCs w:val="28"/>
+          <w:lang w:val="en-US"/>
+        </w:rPr>
+      </w:pPr>
+    </w:p>
+    <w:p>
+      <w:pPr>
+        <w:spacing w:line="240" w:lineRule="auto"/>
+        <w:rPr>
+          <w:rFonts w:hint="default"/>
+          <w:sz w:val="28"/>
+          <w:szCs w:val="28"/>
+          <w:lang w:val="en-US"/>
+        </w:rPr>
+      </w:pPr>
+    </w:p>
+    <w:p>
+      <w:pPr>
+        <w:spacing w:line="240" w:lineRule="auto"/>
+        <w:rPr>
+          <w:rFonts w:hint="default"/>
+          <w:sz w:val="28"/>
+          <w:szCs w:val="28"/>
+          <w:lang w:val="en-US"/>
+        </w:rPr>
+      </w:pPr>
+      <w:r>
+        <w:rPr>
+          <w:rFonts w:hint="default"/>
+          <w:sz w:val="28"/>
+          <w:szCs w:val="28"/>
+          <w:lang w:val="en-US"/>
+        </w:rPr>
+        <w:t>DFD chức năng tìm kiếm nhân viên</w:t>
+      </w:r>
+    </w:p>
+    <w:p>
+      <w:pPr>
+        <w:spacing w:line="240" w:lineRule="auto"/>
+        <w:rPr>
+          <w:rFonts w:hint="default"/>
+          <w:sz w:val="28"/>
+          <w:szCs w:val="28"/>
+          <w:lang w:val="en-US"/>
+        </w:rPr>
+      </w:pPr>
+    </w:p>
+    <w:p>
+      <w:pPr>
+        <w:spacing w:line="240" w:lineRule="auto"/>
+        <w:rPr>
+          <w:rFonts w:hint="default"/>
+          <w:sz w:val="28"/>
+          <w:szCs w:val="28"/>
+          <w:lang w:val="en-US"/>
+        </w:rPr>
+      </w:pPr>
+      <w:r>
+        <w:rPr>
+          <w:rFonts w:hint="default"/>
+          <w:sz w:val="28"/>
+          <w:szCs w:val="28"/>
+          <w:lang w:val="en-US"/>
+        </w:rPr>
+        <w:drawing>
+          <wp:inline distT="0" distB="0" distL="114300" distR="114300">
+            <wp:extent cx="4960620" cy="3679825"/>
+            <wp:effectExtent l="0" t="0" r="7620" b="8255"/>
+            <wp:docPr id="3" name="Picture 3" descr="DF Diagram (1)"/>
+            <wp:cNvGraphicFramePr>
+              <a:graphicFrameLocks xmlns:a="http://schemas.openxmlformats.org/drawingml/2006/main" noChangeAspect="1"/>
+            </wp:cNvGraphicFramePr>
+            <a:graphic xmlns:a="http://schemas.openxmlformats.org/drawingml/2006/main">
+              <a:graphicData uri="http://schemas.openxmlformats.org/drawingml/2006/picture">
+                <pic:pic xmlns:pic="http://schemas.openxmlformats.org/drawingml/2006/picture">
+                  <pic:nvPicPr>
+                    <pic:cNvPr id="3" name="Picture 3" descr="DF Diagram (1)"/>
+                    <pic:cNvPicPr>
+                      <a:picLocks noChangeAspect="1"/>
+                    </pic:cNvPicPr>
+                  </pic:nvPicPr>
+                  <pic:blipFill>
+                    <a:blip r:embed="rId8"/>
+                    <a:stretch>
+                      <a:fillRect/>
+                    </a:stretch>
+                  </pic:blipFill>
+                  <pic:spPr>
+                    <a:xfrm>
+                      <a:off x="0" y="0"/>
+                      <a:ext cx="4960620" cy="3679825"/>
+                    </a:xfrm>
+                    <a:prstGeom prst="rect">
+                      <a:avLst/>
+                    </a:prstGeom>
+                  </pic:spPr>
+                </pic:pic>
+              </a:graphicData>
+            </a:graphic>
+          </wp:inline>
+        </w:drawing>
+      </w:r>
+    </w:p>
+    <w:p>
+      <w:pPr>
+        <w:spacing w:line="240" w:lineRule="auto"/>
+        <w:rPr>
+          <w:rFonts w:hint="default"/>
+          <w:sz w:val="28"/>
+          <w:szCs w:val="28"/>
+          <w:lang w:val="en-US"/>
+        </w:rPr>
+      </w:pPr>
+    </w:p>
+    <w:p>
+      <w:pPr>
+        <w:spacing w:line="240" w:lineRule="auto"/>
+        <w:rPr>
+          <w:rFonts w:hint="default"/>
+          <w:sz w:val="28"/>
+          <w:szCs w:val="28"/>
+          <w:lang w:val="en-US"/>
+        </w:rPr>
+      </w:pPr>
+      <w:r>
+        <w:rPr>
+          <w:rFonts w:hint="default"/>
+          <w:sz w:val="28"/>
+          <w:szCs w:val="28"/>
+          <w:lang w:val="en-US"/>
+        </w:rPr>
+        <w:t>Ý nghĩa từng dòng dữ liệu:</w:t>
+      </w:r>
+    </w:p>
+    <w:p>
+      <w:pPr>
+        <w:spacing w:line="240" w:lineRule="auto"/>
+        <w:rPr>
+          <w:rFonts w:hint="default"/>
+          <w:sz w:val="28"/>
+          <w:szCs w:val="28"/>
+          <w:lang w:val="en-US"/>
+        </w:rPr>
+      </w:pPr>
+      <w:r>
+        <w:rPr>
+          <w:rFonts w:hint="default"/>
+          <w:sz w:val="28"/>
+          <w:szCs w:val="28"/>
+          <w:lang w:val="en-US"/>
+        </w:rPr>
+        <w:t>D1: chọn in DSNV</w:t>
+      </w:r>
+    </w:p>
+    <w:p>
+      <w:pPr>
+        <w:spacing w:line="240" w:lineRule="auto"/>
+        <w:rPr>
+          <w:rFonts w:hint="default"/>
+          <w:sz w:val="28"/>
+          <w:szCs w:val="28"/>
+          <w:lang w:val="en-US"/>
+        </w:rPr>
+      </w:pPr>
+      <w:r>
+        <w:rPr>
+          <w:rFonts w:hint="default"/>
+          <w:sz w:val="28"/>
+          <w:szCs w:val="28"/>
+          <w:lang w:val="en-US"/>
+        </w:rPr>
+        <w:t>D2: TH1: hiển thị nhân viên cần tìm</w:t>
+      </w:r>
+    </w:p>
+    <w:p>
+      <w:pPr>
+        <w:spacing w:line="240" w:lineRule="auto"/>
+        <w:ind w:firstLine="420" w:firstLineChars="0"/>
+        <w:rPr>
+          <w:rFonts w:hint="default"/>
+          <w:sz w:val="28"/>
+          <w:szCs w:val="28"/>
+          <w:lang w:val="en-US"/>
+        </w:rPr>
+      </w:pPr>
+      <w:r>
+        <w:rPr>
+          <w:rFonts w:hint="default"/>
+          <w:sz w:val="28"/>
+          <w:szCs w:val="28"/>
+          <w:lang w:val="en-US"/>
+        </w:rPr>
+        <w:t>TH2: thông báo không tìm thấy nhân viên cần tìm</w:t>
+      </w:r>
+    </w:p>
+    <w:p>
+      <w:pPr>
+        <w:spacing w:line="240" w:lineRule="auto"/>
+        <w:rPr>
+          <w:rFonts w:hint="default"/>
+          <w:sz w:val="28"/>
+          <w:szCs w:val="28"/>
+          <w:lang w:val="en-US"/>
+        </w:rPr>
+      </w:pPr>
+      <w:r>
+        <w:rPr>
+          <w:rFonts w:hint="default"/>
+          <w:sz w:val="28"/>
+          <w:szCs w:val="28"/>
+          <w:lang w:val="en-US"/>
+        </w:rPr>
+        <w:t>D3: danh sách nhân viên</w:t>
+      </w:r>
+    </w:p>
+    <w:p>
+      <w:pPr>
+        <w:spacing w:line="240" w:lineRule="auto"/>
+        <w:rPr>
+          <w:rFonts w:hint="default"/>
+          <w:sz w:val="28"/>
+          <w:szCs w:val="28"/>
+          <w:lang w:val="en-US"/>
+        </w:rPr>
+      </w:pPr>
+      <w:r>
+        <w:rPr>
+          <w:rFonts w:hint="default"/>
+          <w:sz w:val="28"/>
+          <w:szCs w:val="28"/>
+          <w:lang w:val="en-US"/>
+        </w:rPr>
+        <w:t>D4: thông tin nhân viên cần tìm</w:t>
+      </w:r>
+    </w:p>
+    <w:p>
+      <w:pPr>
+        <w:spacing w:line="240" w:lineRule="auto"/>
+        <w:rPr>
+          <w:rFonts w:hint="default"/>
+          <w:sz w:val="28"/>
+          <w:szCs w:val="28"/>
+          <w:lang w:val="en-US"/>
+        </w:rPr>
+      </w:pPr>
+      <w:r>
+        <w:rPr>
+          <w:rFonts w:hint="default"/>
+          <w:sz w:val="28"/>
+          <w:szCs w:val="28"/>
+          <w:lang w:val="en-US"/>
+        </w:rPr>
+        <w:t>D5: không có</w:t>
+      </w:r>
+    </w:p>
+    <w:p>
+      <w:pPr>
+        <w:spacing w:line="240" w:lineRule="auto"/>
+        <w:rPr>
+          <w:rFonts w:hint="default"/>
+          <w:sz w:val="28"/>
+          <w:szCs w:val="28"/>
+          <w:lang w:val="en-US"/>
+        </w:rPr>
+      </w:pPr>
+      <w:r>
+        <w:rPr>
+          <w:rFonts w:hint="default"/>
+          <w:sz w:val="28"/>
+          <w:szCs w:val="28"/>
+          <w:lang w:val="en-US"/>
+        </w:rPr>
+        <w:t>D6: không có</w:t>
+      </w:r>
+    </w:p>
+    <w:p>
+      <w:pPr>
+        <w:spacing w:line="240" w:lineRule="auto"/>
+        <w:rPr>
+          <w:rFonts w:hint="default"/>
+          <w:sz w:val="28"/>
+          <w:szCs w:val="28"/>
+          <w:lang w:val="en-US"/>
+        </w:rPr>
+      </w:pPr>
+    </w:p>
+    <w:p>
+      <w:pPr>
+        <w:spacing w:line="240" w:lineRule="auto"/>
+        <w:rPr>
+          <w:rFonts w:hint="default"/>
+          <w:sz w:val="28"/>
+          <w:szCs w:val="28"/>
+          <w:lang w:val="en-US"/>
+        </w:rPr>
+      </w:pPr>
+      <w:r>
+        <w:rPr>
+          <w:rFonts w:hint="default"/>
+          <w:sz w:val="28"/>
+          <w:szCs w:val="28"/>
+          <w:lang w:val="en-US"/>
+        </w:rPr>
+        <w:t>Thuật toán xử lý:</w:t>
+      </w:r>
+    </w:p>
+    <w:p>
+      <w:pPr>
+        <w:spacing w:line="240" w:lineRule="auto"/>
+        <w:rPr>
+          <w:rFonts w:hint="default"/>
+          <w:sz w:val="28"/>
+          <w:szCs w:val="28"/>
+          <w:lang w:val="en-US"/>
+        </w:rPr>
+      </w:pPr>
+      <w:r>
+        <w:rPr>
+          <w:rFonts w:hint="default"/>
+          <w:sz w:val="28"/>
+          <w:szCs w:val="28"/>
+          <w:lang w:val="en-US"/>
+        </w:rPr>
+        <w:t>B1: Kết nối CSDL</w:t>
+      </w:r>
+    </w:p>
+    <w:p>
+      <w:pPr>
+        <w:spacing w:line="240" w:lineRule="auto"/>
+        <w:rPr>
+          <w:rFonts w:hint="default"/>
+          <w:sz w:val="28"/>
+          <w:szCs w:val="28"/>
+          <w:lang w:val="en-US"/>
+        </w:rPr>
+      </w:pPr>
+      <w:r>
+        <w:rPr>
+          <w:rFonts w:hint="default"/>
+          <w:sz w:val="28"/>
+          <w:szCs w:val="28"/>
+          <w:lang w:val="en-US"/>
+        </w:rPr>
+        <w:t>B2: nhập thông tin nhân viên cần tìm</w:t>
+      </w:r>
+    </w:p>
+    <w:p>
+      <w:pPr>
+        <w:spacing w:line="240" w:lineRule="auto"/>
+        <w:rPr>
+          <w:rFonts w:hint="default"/>
+          <w:sz w:val="28"/>
+          <w:szCs w:val="28"/>
+          <w:lang w:val="en-US"/>
+        </w:rPr>
+      </w:pPr>
+      <w:r>
+        <w:rPr>
+          <w:rFonts w:hint="default"/>
+          <w:sz w:val="28"/>
+          <w:szCs w:val="28"/>
+          <w:lang w:val="en-US"/>
+        </w:rPr>
+        <w:t>B3: thực thi lệnh tìm kiếm</w:t>
+      </w:r>
+    </w:p>
+    <w:p>
+      <w:pPr>
+        <w:spacing w:line="240" w:lineRule="auto"/>
+        <w:rPr>
+          <w:rFonts w:hint="default"/>
+          <w:sz w:val="28"/>
+          <w:szCs w:val="28"/>
+          <w:lang w:val="en-US"/>
+        </w:rPr>
+      </w:pPr>
+      <w:r>
+        <w:rPr>
+          <w:rFonts w:hint="default"/>
+          <w:sz w:val="28"/>
+          <w:szCs w:val="28"/>
+          <w:lang w:val="en-US"/>
+        </w:rPr>
+        <w:t>B4: Thông báo như D2</w:t>
+      </w:r>
+    </w:p>
+    <w:p>
+      <w:pPr>
+        <w:spacing w:line="240" w:lineRule="auto"/>
+        <w:rPr>
+          <w:rFonts w:hint="default"/>
+          <w:sz w:val="28"/>
+          <w:szCs w:val="28"/>
+          <w:lang w:val="en-US"/>
+        </w:rPr>
+      </w:pPr>
+      <w:r>
+        <w:rPr>
+          <w:rFonts w:hint="default"/>
+          <w:sz w:val="28"/>
+          <w:szCs w:val="28"/>
+          <w:lang w:val="en-US"/>
+        </w:rPr>
+        <w:t>B5: Đóng CSDL</w:t>
+      </w:r>
+    </w:p>
+    <w:p>
+      <w:pPr>
+        <w:spacing w:line="240" w:lineRule="auto"/>
+        <w:rPr>
+          <w:rFonts w:hint="default"/>
+          <w:sz w:val="28"/>
+          <w:szCs w:val="28"/>
+          <w:lang w:val="en-US"/>
+        </w:rPr>
+      </w:pPr>
       <w:bookmarkStart w:id="0" w:name="_GoBack"/>
       <w:bookmarkEnd w:id="0"/>
-    </w:p>
-    <w:p>
-      <w:pPr>
-        <w:spacing w:line="240" w:lineRule="auto"/>
-        <w:rPr>
-          <w:rFonts w:hint="default"/>
-          <w:sz w:val="28"/>
-          <w:szCs w:val="28"/>
-          <w:lang w:val="en-US"/>
-        </w:rPr>
-      </w:pPr>
     </w:p>
     <w:sectPr>
       <w:pgSz w:w="11906" w:h="16838"/>

</xml_diff>